<commit_message>
Add Grobe Info zu den Testfällen für die Doku
git-svn-id: file:///home/josef/Work/repos/DBBM+Hiwis/nubi/_NUBICONV/foo@210 da8baf20-f473-4a87-bbd7-1904b4eb812b
</commit_message>
<xml_diff>
--- a/trunk/benutzerdoku/NubisaveDoku.docx
+++ b/trunk/benutzerdoku/NubisaveDoku.docx
@@ -1,6 +1,6 @@
 
 <file path=word/document.xml><?xml version="1.0" encoding="utf-8"?>
-<w:document xmlns:wpc="http://schemas.microsoft.com/office/word/2010/wordprocessingCanvas" xmlns:mc="http://schemas.openxmlformats.org/markup-compatibility/2006" xmlns:o="urn:schemas-microsoft-com:office:office" xmlns:r="http://schemas.openxmlformats.org/officeDocument/2006/relationships" xmlns:m="http://schemas.openxmlformats.org/officeDocument/2006/math" xmlns:v="urn:schemas-microsoft-com:vml" xmlns:wp14="http://schemas.microsoft.com/office/word/2010/wordprocessingDrawing" xmlns:wp="http://schemas.openxmlformats.org/drawingml/2006/wordprocessingDrawing" xmlns:w10="urn:schemas-microsoft-com:office:word" xmlns:w="http://schemas.openxmlformats.org/wordprocessingml/2006/main" xmlns:w14="http://schemas.microsoft.com/office/word/2010/wordml" xmlns:wpg="http://schemas.microsoft.com/office/word/2010/wordprocessingGroup" xmlns:wpi="http://schemas.microsoft.com/office/word/2010/wordprocessingInk" xmlns:wne="http://schemas.microsoft.com/office/word/2006/wordml" xmlns:wps="http://schemas.microsoft.com/office/word/2010/wordprocessingShape" mc:Ignorable="w14 wp14">
+<w:document xmlns:ve="http://schemas.openxmlformats.org/markup-compatibility/2006" xmlns:o="urn:schemas-microsoft-com:office:office" xmlns:r="http://schemas.openxmlformats.org/officeDocument/2006/relationships" xmlns:m="http://schemas.openxmlformats.org/officeDocument/2006/math" xmlns:v="urn:schemas-microsoft-com:vml" xmlns:wp="http://schemas.openxmlformats.org/drawingml/2006/wordprocessingDrawing" xmlns:w10="urn:schemas-microsoft-com:office:word" xmlns:w="http://schemas.openxmlformats.org/wordprocessingml/2006/main" xmlns:wne="http://schemas.microsoft.com/office/word/2006/wordml">
   <w:body>
     <w:p>
       <w:pPr>
@@ -114,7 +114,7 @@
           <w:szCs w:val="32"/>
         </w:rPr>
       </w:pPr>
-      <w:hyperlink r:id="rId6" w:history="1">
+      <w:hyperlink r:id="rId5" w:history="1">
         <w:r>
           <w:rPr>
             <w:rStyle w:val="Hyperlink"/>
@@ -386,19 +386,21 @@
         <w:rPr>
           <w:sz w:val="24"/>
         </w:rPr>
-        <w:t>-Storage-Dienste</w:t>
-      </w:r>
-      <w:r>
-        <w:rPr>
-          <w:sz w:val="24"/>
-        </w:rPr>
-        <w:t xml:space="preserve"> </w:t>
-      </w:r>
-      <w:r>
-        <w:rPr>
-          <w:sz w:val="24"/>
-        </w:rPr>
-        <w:t>unter Berücksichtigung der Natur der zu sichernden Daten.</w:t>
+        <w:t>-Storage-</w:t>
+      </w:r>
+      <w:proofErr w:type="spellStart"/>
+      <w:r>
+        <w:rPr>
+          <w:sz w:val="24"/>
+        </w:rPr>
+        <w:t>Diensteunter</w:t>
+      </w:r>
+      <w:proofErr w:type="spellEnd"/>
+      <w:r>
+        <w:rPr>
+          <w:sz w:val="24"/>
+        </w:rPr>
+        <w:t xml:space="preserve"> Berücksichtigung der Natur der zu sichernden Daten.</w:t>
       </w:r>
       <w:r>
         <w:rPr>
@@ -620,7 +622,7 @@
           <w:lang w:eastAsia="de-DE"/>
         </w:rPr>
         <w:drawing>
-          <wp:inline distT="0" distB="0" distL="0" distR="0" wp14:anchorId="784D5548" wp14:editId="49CDAB35">
+          <wp:inline distT="0" distB="0" distL="0" distR="0">
             <wp:extent cx="4292778" cy="2797197"/>
             <wp:effectExtent l="0" t="0" r="0" b="0"/>
             <wp:docPr id="8199" name="Picture 7" descr="C:\Users\Gerd\Desktop\architekture3.png"/>
@@ -637,10 +639,10 @@
                     </pic:cNvPicPr>
                   </pic:nvPicPr>
                   <pic:blipFill>
-                    <a:blip r:embed="rId7" cstate="print">
+                    <a:blip r:embed="rId6" cstate="print">
                       <a:extLst>
                         <a:ext uri="{28A0092B-C50C-407E-A947-70E740481C1C}">
-                          <a14:useLocalDpi xmlns:a14="http://schemas.microsoft.com/office/drawing/2010/main" val="0"/>
+                          <a14:useLocalDpi xmlns:a14="http://schemas.microsoft.com/office/drawing/2010/main" xmlns:wps="http://schemas.microsoft.com/office/word/2010/wordprocessingShape" xmlns:wpi="http://schemas.microsoft.com/office/word/2010/wordprocessingInk" xmlns:wpg="http://schemas.microsoft.com/office/word/2010/wordprocessingGroup" xmlns:w14="http://schemas.microsoft.com/office/word/2010/wordml" xmlns:w="http://schemas.openxmlformats.org/wordprocessingml/2006/main" xmlns:w10="urn:schemas-microsoft-com:office:word" xmlns:wp14="http://schemas.microsoft.com/office/word/2010/wordprocessingDrawing" xmlns:v="urn:schemas-microsoft-com:vml" xmlns:o="urn:schemas-microsoft-com:office:office" xmlns:mc="http://schemas.openxmlformats.org/markup-compatibility/2006" xmlns:wpc="http://schemas.microsoft.com/office/word/2010/wordprocessingCanvas" xmlns="" val="0"/>
                         </a:ext>
                       </a:extLst>
                     </a:blip>
@@ -666,13 +668,6 @@
           </wp:inline>
         </w:drawing>
       </w:r>
-      <w:r>
-        <w:rPr>
-          <w:sz w:val="24"/>
-          <w:szCs w:val="24"/>
-        </w:rPr>
-        <w:t xml:space="preserve"> </w:t>
-      </w:r>
     </w:p>
     <w:p>
       <w:pPr>
@@ -790,10 +785,10 @@
                     </pic:cNvPicPr>
                   </pic:nvPicPr>
                   <pic:blipFill>
-                    <a:blip r:embed="rId8">
+                    <a:blip r:embed="rId7">
                       <a:extLst>
                         <a:ext uri="{28A0092B-C50C-407E-A947-70E740481C1C}">
-                          <a14:useLocalDpi xmlns:a14="http://schemas.microsoft.com/office/drawing/2010/main" val="0"/>
+                          <a14:useLocalDpi xmlns:a14="http://schemas.microsoft.com/office/drawing/2010/main" xmlns:wps="http://schemas.microsoft.com/office/word/2010/wordprocessingShape" xmlns:wpi="http://schemas.microsoft.com/office/word/2010/wordprocessingInk" xmlns:wpg="http://schemas.microsoft.com/office/word/2010/wordprocessingGroup" xmlns:w14="http://schemas.microsoft.com/office/word/2010/wordml" xmlns:w="http://schemas.openxmlformats.org/wordprocessingml/2006/main" xmlns:w10="urn:schemas-microsoft-com:office:word" xmlns:wp14="http://schemas.microsoft.com/office/word/2010/wordprocessingDrawing" xmlns:v="urn:schemas-microsoft-com:vml" xmlns:o="urn:schemas-microsoft-com:office:office" xmlns:mc="http://schemas.openxmlformats.org/markup-compatibility/2006" xmlns:wpc="http://schemas.microsoft.com/office/word/2010/wordprocessingCanvas" xmlns="" val="0"/>
                         </a:ext>
                       </a:extLst>
                     </a:blip>
@@ -891,10 +886,10 @@
                     </pic:cNvPicPr>
                   </pic:nvPicPr>
                   <pic:blipFill>
-                    <a:blip r:embed="rId9">
+                    <a:blip r:embed="rId8">
                       <a:extLst>
                         <a:ext uri="{28A0092B-C50C-407E-A947-70E740481C1C}">
-                          <a14:useLocalDpi xmlns:a14="http://schemas.microsoft.com/office/drawing/2010/main" val="0"/>
+                          <a14:useLocalDpi xmlns:a14="http://schemas.microsoft.com/office/drawing/2010/main" xmlns:wps="http://schemas.microsoft.com/office/word/2010/wordprocessingShape" xmlns:wpi="http://schemas.microsoft.com/office/word/2010/wordprocessingInk" xmlns:wpg="http://schemas.microsoft.com/office/word/2010/wordprocessingGroup" xmlns:w14="http://schemas.microsoft.com/office/word/2010/wordml" xmlns:w="http://schemas.openxmlformats.org/wordprocessingml/2006/main" xmlns:w10="urn:schemas-microsoft-com:office:word" xmlns:wp14="http://schemas.microsoft.com/office/word/2010/wordprocessingDrawing" xmlns:v="urn:schemas-microsoft-com:vml" xmlns:o="urn:schemas-microsoft-com:office:office" xmlns:mc="http://schemas.openxmlformats.org/markup-compatibility/2006" xmlns:wpc="http://schemas.microsoft.com/office/word/2010/wordprocessingCanvas" xmlns="" val="0"/>
                         </a:ext>
                       </a:extLst>
                     </a:blip>
@@ -922,13 +917,6 @@
           </wp:inline>
         </w:drawing>
       </w:r>
-      <w:r>
-        <w:rPr>
-          <w:sz w:val="24"/>
-          <w:szCs w:val="24"/>
-        </w:rPr>
-        <w:t xml:space="preserve">  </w:t>
-      </w:r>
     </w:p>
     <w:p>
       <w:pPr>
@@ -1000,12 +988,6 @@
         <w:rPr>
           <w:sz w:val="24"/>
         </w:rPr>
-        <w:t xml:space="preserve"> </w:t>
-      </w:r>
-      <w:r>
-        <w:rPr>
-          <w:sz w:val="24"/>
-        </w:rPr>
         <w:t xml:space="preserve">Ein virtueller Ordner, welcher </w:t>
       </w:r>
       <w:r>
@@ -1024,12 +1006,6 @@
         <w:rPr>
           <w:sz w:val="24"/>
         </w:rPr>
-        <w:t xml:space="preserve"> </w:t>
-      </w:r>
-      <w:r>
-        <w:rPr>
-          <w:sz w:val="24"/>
-        </w:rPr>
         <w:t>In dem Options-Tab kann man a</w:t>
       </w:r>
       <w:r>
@@ -1091,7 +1067,7 @@
           <w:lang w:eastAsia="de-DE"/>
         </w:rPr>
         <w:drawing>
-          <wp:inline distT="0" distB="0" distL="0" distR="0" wp14:anchorId="6BA6F3B6" wp14:editId="7EE07E1B">
+          <wp:inline distT="0" distB="0" distL="0" distR="0">
             <wp:extent cx="4197622" cy="2793164"/>
             <wp:effectExtent l="0" t="0" r="0" b="7620"/>
             <wp:docPr id="6" name="Grafik 6" descr="C:\Users\Gerd\Desktop\Screenshot-Nubisave-1.png"/>
@@ -1108,10 +1084,10 @@
                     </pic:cNvPicPr>
                   </pic:nvPicPr>
                   <pic:blipFill>
-                    <a:blip r:embed="rId10">
+                    <a:blip r:embed="rId9">
                       <a:extLst>
                         <a:ext uri="{28A0092B-C50C-407E-A947-70E740481C1C}">
-                          <a14:useLocalDpi xmlns:a14="http://schemas.microsoft.com/office/drawing/2010/main" val="0"/>
+                          <a14:useLocalDpi xmlns:a14="http://schemas.microsoft.com/office/drawing/2010/main" xmlns:wps="http://schemas.microsoft.com/office/word/2010/wordprocessingShape" xmlns:wpi="http://schemas.microsoft.com/office/word/2010/wordprocessingInk" xmlns:wpg="http://schemas.microsoft.com/office/word/2010/wordprocessingGroup" xmlns:w14="http://schemas.microsoft.com/office/word/2010/wordml" xmlns:w="http://schemas.openxmlformats.org/wordprocessingml/2006/main" xmlns:w10="urn:schemas-microsoft-com:office:word" xmlns:wp14="http://schemas.microsoft.com/office/word/2010/wordprocessingDrawing" xmlns:v="urn:schemas-microsoft-com:vml" xmlns:o="urn:schemas-microsoft-com:office:office" xmlns:mc="http://schemas.openxmlformats.org/markup-compatibility/2006" xmlns:wpc="http://schemas.microsoft.com/office/word/2010/wordprocessingCanvas" xmlns="" val="0"/>
                         </a:ext>
                       </a:extLst>
                     </a:blip>
@@ -1198,10 +1174,10 @@
                     </pic:cNvPicPr>
                   </pic:nvPicPr>
                   <pic:blipFill>
-                    <a:blip r:embed="rId11">
+                    <a:blip r:embed="rId10">
                       <a:extLst>
                         <a:ext uri="{28A0092B-C50C-407E-A947-70E740481C1C}">
-                          <a14:useLocalDpi xmlns:a14="http://schemas.microsoft.com/office/drawing/2010/main" val="0"/>
+                          <a14:useLocalDpi xmlns:a14="http://schemas.microsoft.com/office/drawing/2010/main" xmlns:wps="http://schemas.microsoft.com/office/word/2010/wordprocessingShape" xmlns:wpi="http://schemas.microsoft.com/office/word/2010/wordprocessingInk" xmlns:wpg="http://schemas.microsoft.com/office/word/2010/wordprocessingGroup" xmlns:w14="http://schemas.microsoft.com/office/word/2010/wordml" xmlns:w="http://schemas.openxmlformats.org/wordprocessingml/2006/main" xmlns:w10="urn:schemas-microsoft-com:office:word" xmlns:wp14="http://schemas.microsoft.com/office/word/2010/wordprocessingDrawing" xmlns:v="urn:schemas-microsoft-com:vml" xmlns:o="urn:schemas-microsoft-com:office:office" xmlns:mc="http://schemas.openxmlformats.org/markup-compatibility/2006" xmlns:wpc="http://schemas.microsoft.com/office/word/2010/wordprocessingCanvas" xmlns="" val="0"/>
                         </a:ext>
                       </a:extLst>
                     </a:blip>
@@ -1528,124 +1504,39 @@
           <w:szCs w:val="24"/>
           <w:lang w:eastAsia="de-DE"/>
         </w:rPr>
-        <mc:AlternateContent>
-          <mc:Choice Requires="wps">
-            <w:drawing>
-              <wp:anchor distT="0" distB="0" distL="114300" distR="114300" simplePos="0" relativeHeight="251659264" behindDoc="0" locked="0" layoutInCell="1" allowOverlap="1" wp14:editId="36B11C9B">
-                <wp:simplePos x="0" y="0"/>
-                <wp:positionH relativeFrom="column">
-                  <wp:posOffset>971535</wp:posOffset>
-                </wp:positionH>
-                <wp:positionV relativeFrom="paragraph">
-                  <wp:posOffset>1153514</wp:posOffset>
-                </wp:positionV>
-                <wp:extent cx="1780245" cy="329610"/>
-                <wp:effectExtent l="0" t="0" r="0" b="0"/>
-                <wp:wrapNone/>
-                <wp:docPr id="307" name="Textfeld 2"/>
-                <wp:cNvGraphicFramePr>
-                  <a:graphicFrameLocks xmlns:a="http://schemas.openxmlformats.org/drawingml/2006/main"/>
-                </wp:cNvGraphicFramePr>
-                <a:graphic xmlns:a="http://schemas.openxmlformats.org/drawingml/2006/main">
-                  <a:graphicData uri="http://schemas.microsoft.com/office/word/2010/wordprocessingShape">
-                    <wps:wsp>
-                      <wps:cNvSpPr txBox="1">
-                        <a:spLocks noChangeArrowheads="1"/>
-                      </wps:cNvSpPr>
-                      <wps:spPr bwMode="auto">
-                        <a:xfrm>
-                          <a:off x="0" y="0"/>
-                          <a:ext cx="1780245" cy="329610"/>
-                        </a:xfrm>
-                        <a:prstGeom prst="rect">
-                          <a:avLst/>
-                        </a:prstGeom>
-                        <a:solidFill>
-                          <a:srgbClr val="FFFFFF"/>
-                        </a:solidFill>
-                        <a:ln w="9525">
-                          <a:noFill/>
-                          <a:miter lim="800000"/>
-                          <a:headEnd/>
-                          <a:tailEnd/>
-                        </a:ln>
-                      </wps:spPr>
-                      <wps:txbx>
-                        <w:txbxContent>
-                          <w:p>
-                            <w:pPr>
-                              <w:rPr>
-                                <w:b/>
-                              </w:rPr>
-                            </w:pPr>
-                            <w:proofErr w:type="spellStart"/>
-                            <w:r>
-                              <w:rPr>
-                                <w:b/>
-                              </w:rPr>
-                              <w:t>Rewrite</w:t>
-                            </w:r>
-                            <w:proofErr w:type="spellEnd"/>
-                            <w:r>
-                              <w:rPr>
-                                <w:b/>
-                              </w:rPr>
-                              <w:t>-Test Festplatte</w:t>
-                            </w:r>
-                          </w:p>
-                        </w:txbxContent>
-                      </wps:txbx>
-                      <wps:bodyPr rot="0" vert="horz" wrap="square" lIns="91440" tIns="45720" rIns="91440" bIns="45720" anchor="t" anchorCtr="0">
-                        <a:noAutofit/>
-                      </wps:bodyPr>
-                    </wps:wsp>
-                  </a:graphicData>
-                </a:graphic>
-                <wp14:sizeRelH relativeFrom="margin">
-                  <wp14:pctWidth>0</wp14:pctWidth>
-                </wp14:sizeRelH>
-                <wp14:sizeRelV relativeFrom="margin">
-                  <wp14:pctHeight>0</wp14:pctHeight>
-                </wp14:sizeRelV>
-              </wp:anchor>
-            </w:drawing>
-          </mc:Choice>
-          <mc:Fallback>
-            <w:pict>
-              <v:shapetype id="_x0000_t202" coordsize="21600,21600" o:spt="202" path="m,l,21600r21600,l21600,xe">
-                <v:stroke joinstyle="miter"/>
-                <v:path gradientshapeok="t" o:connecttype="rect"/>
-              </v:shapetype>
-              <v:shape id="Textfeld 2" o:spid="_x0000_s1026" type="#_x0000_t202" style="position:absolute;left:0;text-align:left;margin-left:76.5pt;margin-top:90.85pt;width:140.2pt;height:25.95pt;z-index:251659264;visibility:visible;mso-wrap-style:square;mso-width-percent:0;mso-height-percent:0;mso-wrap-distance-left:9pt;mso-wrap-distance-top:0;mso-wrap-distance-right:9pt;mso-wrap-distance-bottom:0;mso-position-horizontal:absolute;mso-position-horizontal-relative:text;mso-position-vertical:absolute;mso-position-vertical-relative:text;mso-width-percent:0;mso-height-percent:0;mso-width-relative:margin;mso-height-relative:margin;v-text-anchor:top" o:gfxdata="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" stroked="f">
-                <v:textbox>
-                  <w:txbxContent>
-                    <w:p>
-                      <w:pPr>
-                        <w:rPr>
-                          <w:b/>
-                        </w:rPr>
-                      </w:pPr>
-                      <w:proofErr w:type="spellStart"/>
-                      <w:r>
-                        <w:rPr>
-                          <w:b/>
-                        </w:rPr>
-                        <w:t>Rewrite</w:t>
-                      </w:r>
-                      <w:proofErr w:type="spellEnd"/>
-                      <w:r>
-                        <w:rPr>
-                          <w:b/>
-                        </w:rPr>
-                        <w:t>-Test Festplatte</w:t>
-                      </w:r>
-                    </w:p>
-                  </w:txbxContent>
-                </v:textbox>
-              </v:shape>
-            </w:pict>
-          </mc:Fallback>
-        </mc:AlternateContent>
+        <w:pict>
+          <v:shapetype id="_x0000_t202" coordsize="21600,21600" o:spt="202" path="m,l,21600r21600,l21600,xe">
+            <v:stroke joinstyle="miter"/>
+            <v:path gradientshapeok="t" o:connecttype="rect"/>
+          </v:shapetype>
+          <v:shape id="Textfeld 2" o:spid="_x0000_s1026" type="#_x0000_t202" style="position:absolute;left:0;text-align:left;margin-left:76.5pt;margin-top:90.85pt;width:140.2pt;height:25.95pt;z-index:251659264;visibility:visible;mso-width-relative:margin;mso-height-relative:margin" o:gfxdata="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" stroked="f">
+            <v:textbox>
+              <w:txbxContent>
+                <w:p>
+                  <w:pPr>
+                    <w:rPr>
+                      <w:b/>
+                    </w:rPr>
+                  </w:pPr>
+                  <w:proofErr w:type="spellStart"/>
+                  <w:r>
+                    <w:rPr>
+                      <w:b/>
+                    </w:rPr>
+                    <w:t>Rewrite</w:t>
+                  </w:r>
+                  <w:proofErr w:type="spellEnd"/>
+                  <w:r>
+                    <w:rPr>
+                      <w:b/>
+                    </w:rPr>
+                    <w:t>-Test Festplatte</w:t>
+                  </w:r>
+                </w:p>
+              </w:txbxContent>
+            </v:textbox>
+          </v:shape>
+        </w:pict>
       </w:r>
       <w:r>
         <w:rPr>
@@ -1686,28 +1577,19 @@
         </w:rPr>
         <w:t xml:space="preserve"> Tests zeigen. Ein </w:t>
       </w:r>
-      <w:proofErr w:type="spellStart"/>
-      <w:r>
-        <w:rPr>
-          <w:sz w:val="24"/>
-          <w:szCs w:val="24"/>
-        </w:rPr>
-        <w:t>Rewrite</w:t>
-      </w:r>
-      <w:proofErr w:type="spellEnd"/>
-      <w:r>
-        <w:rPr>
-          <w:sz w:val="24"/>
-          <w:szCs w:val="24"/>
-        </w:rPr>
-        <w:t xml:space="preserve"> benötigt einen lesenden und einen schreibenden Zugriff.</w:t>
-      </w:r>
-      <w:r>
-        <w:rPr>
-          <w:sz w:val="24"/>
-          <w:szCs w:val="24"/>
-        </w:rPr>
-        <w:t xml:space="preserve"> </w:t>
+      <w:r>
+        <w:rPr>
+          <w:sz w:val="24"/>
+          <w:szCs w:val="24"/>
+        </w:rPr>
+        <w:t>ist der Vorgang des Schreibens einer Datei, die direkt zuvor bereits einmal geschrieben wurde</w:t>
+      </w:r>
+      <w:r>
+        <w:rPr>
+          <w:sz w:val="24"/>
+          <w:szCs w:val="24"/>
+        </w:rPr>
+        <w:t>.</w:t>
       </w:r>
       <w:r>
         <w:rPr>
@@ -1715,7 +1597,7 @@
           <w:lang w:eastAsia="de-DE"/>
         </w:rPr>
         <w:drawing>
-          <wp:inline distT="0" distB="0" distL="0" distR="0" wp14:anchorId="4587CBC0" wp14:editId="05A05AD9">
+          <wp:inline distT="0" distB="0" distL="0" distR="0">
             <wp:extent cx="5027930" cy="3327400"/>
             <wp:effectExtent l="0" t="0" r="1270" b="6350"/>
             <wp:docPr id="8" name="Grafik 8" descr="C:\Users\Gerd\Desktop\rewritedisk.png"/>
@@ -1732,10 +1614,10 @@
                     </pic:cNvPicPr>
                   </pic:nvPicPr>
                   <pic:blipFill>
-                    <a:blip r:embed="rId12">
+                    <a:blip r:embed="rId11">
                       <a:extLst>
                         <a:ext uri="{28A0092B-C50C-407E-A947-70E740481C1C}">
-                          <a14:useLocalDpi xmlns:a14="http://schemas.microsoft.com/office/drawing/2010/main" val="0"/>
+                          <a14:useLocalDpi xmlns:a14="http://schemas.microsoft.com/office/drawing/2010/main" xmlns:wps="http://schemas.microsoft.com/office/word/2010/wordprocessingShape" xmlns:wpi="http://schemas.microsoft.com/office/word/2010/wordprocessingInk" xmlns:wpg="http://schemas.microsoft.com/office/word/2010/wordprocessingGroup" xmlns:w14="http://schemas.microsoft.com/office/word/2010/wordml" xmlns:w="http://schemas.openxmlformats.org/wordprocessingml/2006/main" xmlns:w10="urn:schemas-microsoft-com:office:word" xmlns:wp14="http://schemas.microsoft.com/office/word/2010/wordprocessingDrawing" xmlns:v="urn:schemas-microsoft-com:vml" xmlns:o="urn:schemas-microsoft-com:office:office" xmlns:mc="http://schemas.openxmlformats.org/markup-compatibility/2006" xmlns:wpc="http://schemas.microsoft.com/office/word/2010/wordprocessingCanvas" xmlns="" val="0"/>
                         </a:ext>
                       </a:extLst>
                     </a:blip>
@@ -1794,18 +1676,10 @@
           <w:noProof/>
           <w:sz w:val="24"/>
           <w:szCs w:val="24"/>
-        </w:rPr>
-        <w:t xml:space="preserve"> </w:t>
-      </w:r>
-      <w:r>
-        <w:rPr>
-          <w:noProof/>
-          <w:sz w:val="24"/>
-          <w:szCs w:val="24"/>
           <w:lang w:eastAsia="de-DE"/>
         </w:rPr>
         <w:drawing>
-          <wp:inline distT="0" distB="0" distL="0" distR="0" wp14:anchorId="01C45DEB" wp14:editId="6553BF62">
+          <wp:inline distT="0" distB="0" distL="0" distR="0">
             <wp:extent cx="5253333" cy="4029739"/>
             <wp:effectExtent l="0" t="0" r="5080" b="8890"/>
             <wp:docPr id="9" name="Grafik 9" descr="C:\Users\Gerd\Desktop\rewritecache.png"/>
@@ -1822,10 +1696,10 @@
                     </pic:cNvPicPr>
                   </pic:nvPicPr>
                   <pic:blipFill>
-                    <a:blip r:embed="rId13">
+                    <a:blip r:embed="rId12">
                       <a:extLst>
                         <a:ext uri="{28A0092B-C50C-407E-A947-70E740481C1C}">
-                          <a14:useLocalDpi xmlns:a14="http://schemas.microsoft.com/office/drawing/2010/main" val="0"/>
+                          <a14:useLocalDpi xmlns:a14="http://schemas.microsoft.com/office/drawing/2010/main" xmlns:wps="http://schemas.microsoft.com/office/word/2010/wordprocessingShape" xmlns:wpi="http://schemas.microsoft.com/office/word/2010/wordprocessingInk" xmlns:wpg="http://schemas.microsoft.com/office/word/2010/wordprocessingGroup" xmlns:w14="http://schemas.microsoft.com/office/word/2010/wordml" xmlns:w="http://schemas.openxmlformats.org/wordprocessingml/2006/main" xmlns:w10="urn:schemas-microsoft-com:office:word" xmlns:wp14="http://schemas.microsoft.com/office/word/2010/wordprocessingDrawing" xmlns:v="urn:schemas-microsoft-com:vml" xmlns:o="urn:schemas-microsoft-com:office:office" xmlns:mc="http://schemas.openxmlformats.org/markup-compatibility/2006" xmlns:wpc="http://schemas.microsoft.com/office/word/2010/wordprocessingCanvas" xmlns="" val="0"/>
                         </a:ext>
                       </a:extLst>
                     </a:blip>
@@ -1870,132 +1744,41 @@
           <w:szCs w:val="24"/>
           <w:lang w:eastAsia="de-DE"/>
         </w:rPr>
-        <mc:AlternateContent>
-          <mc:Choice Requires="wps">
-            <w:drawing>
-              <wp:anchor distT="0" distB="0" distL="114300" distR="114300" simplePos="0" relativeHeight="251661312" behindDoc="0" locked="0" layoutInCell="1" allowOverlap="1" wp14:anchorId="66C9C53B" wp14:editId="65A04EB5">
-                <wp:simplePos x="0" y="0"/>
-                <wp:positionH relativeFrom="column">
-                  <wp:posOffset>1059180</wp:posOffset>
-                </wp:positionH>
-                <wp:positionV relativeFrom="paragraph">
-                  <wp:posOffset>-3741420</wp:posOffset>
-                </wp:positionV>
-                <wp:extent cx="1779905" cy="329565"/>
-                <wp:effectExtent l="0" t="0" r="0" b="0"/>
-                <wp:wrapNone/>
-                <wp:docPr id="10" name="Textfeld 2"/>
-                <wp:cNvGraphicFramePr>
-                  <a:graphicFrameLocks xmlns:a="http://schemas.openxmlformats.org/drawingml/2006/main"/>
-                </wp:cNvGraphicFramePr>
-                <a:graphic xmlns:a="http://schemas.openxmlformats.org/drawingml/2006/main">
-                  <a:graphicData uri="http://schemas.microsoft.com/office/word/2010/wordprocessingShape">
-                    <wps:wsp>
-                      <wps:cNvSpPr txBox="1">
-                        <a:spLocks noChangeArrowheads="1"/>
-                      </wps:cNvSpPr>
-                      <wps:spPr bwMode="auto">
-                        <a:xfrm>
-                          <a:off x="0" y="0"/>
-                          <a:ext cx="1779905" cy="329565"/>
-                        </a:xfrm>
-                        <a:prstGeom prst="rect">
-                          <a:avLst/>
-                        </a:prstGeom>
-                        <a:solidFill>
-                          <a:srgbClr val="FFFFFF"/>
-                        </a:solidFill>
-                        <a:ln w="9525">
-                          <a:noFill/>
-                          <a:miter lim="800000"/>
-                          <a:headEnd/>
-                          <a:tailEnd/>
-                        </a:ln>
-                      </wps:spPr>
-                      <wps:txbx>
-                        <w:txbxContent>
-                          <w:p>
-                            <w:pPr>
-                              <w:rPr>
-                                <w:b/>
-                              </w:rPr>
-                            </w:pPr>
-                            <w:proofErr w:type="spellStart"/>
-                            <w:r>
-                              <w:rPr>
-                                <w:b/>
-                              </w:rPr>
-                              <w:t>Rewrite</w:t>
-                            </w:r>
-                            <w:proofErr w:type="spellEnd"/>
-                            <w:r>
-                              <w:rPr>
-                                <w:b/>
-                              </w:rPr>
-                              <w:t xml:space="preserve">-Test </w:t>
-                            </w:r>
-                            <w:r>
-                              <w:rPr>
-                                <w:b/>
-                              </w:rPr>
-                              <w:t>Cache</w:t>
-                            </w:r>
-                          </w:p>
-                        </w:txbxContent>
-                      </wps:txbx>
-                      <wps:bodyPr rot="0" vert="horz" wrap="square" lIns="91440" tIns="45720" rIns="91440" bIns="45720" anchor="t" anchorCtr="0">
-                        <a:noAutofit/>
-                      </wps:bodyPr>
-                    </wps:wsp>
-                  </a:graphicData>
-                </a:graphic>
-                <wp14:sizeRelH relativeFrom="margin">
-                  <wp14:pctWidth>0</wp14:pctWidth>
-                </wp14:sizeRelH>
-                <wp14:sizeRelV relativeFrom="margin">
-                  <wp14:pctHeight>0</wp14:pctHeight>
-                </wp14:sizeRelV>
-              </wp:anchor>
-            </w:drawing>
-          </mc:Choice>
-          <mc:Fallback>
-            <w:pict>
-              <v:shape id="_x0000_s1027" type="#_x0000_t202" style="position:absolute;left:0;text-align:left;margin-left:83.4pt;margin-top:-294.6pt;width:140.15pt;height:25.95pt;z-index:251661312;visibility:visible;mso-wrap-style:square;mso-width-percent:0;mso-height-percent:0;mso-wrap-distance-left:9pt;mso-wrap-distance-top:0;mso-wrap-distance-right:9pt;mso-wrap-distance-bottom:0;mso-position-horizontal:absolute;mso-position-horizontal-relative:text;mso-position-vertical:absolute;mso-position-vertical-relative:text;mso-width-percent:0;mso-height-percent:0;mso-width-relative:margin;mso-height-relative:margin;v-text-anchor:top" o:gfxdata="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" stroked="f">
-                <v:textbox>
-                  <w:txbxContent>
-                    <w:p>
-                      <w:pPr>
-                        <w:rPr>
-                          <w:b/>
-                        </w:rPr>
-                      </w:pPr>
-                      <w:proofErr w:type="spellStart"/>
-                      <w:r>
-                        <w:rPr>
-                          <w:b/>
-                        </w:rPr>
-                        <w:t>Rewrite</w:t>
-                      </w:r>
-                      <w:proofErr w:type="spellEnd"/>
-                      <w:r>
-                        <w:rPr>
-                          <w:b/>
-                        </w:rPr>
-                        <w:t xml:space="preserve">-Test </w:t>
-                      </w:r>
-                      <w:r>
-                        <w:rPr>
-                          <w:b/>
-                        </w:rPr>
-                        <w:t>Cache</w:t>
-                      </w:r>
-                    </w:p>
-                  </w:txbxContent>
-                </v:textbox>
-              </v:shape>
-            </w:pict>
-          </mc:Fallback>
-        </mc:AlternateContent>
+        <w:pict>
+          <v:shape id="_x0000_s1027" type="#_x0000_t202" style="position:absolute;left:0;text-align:left;margin-left:83.4pt;margin-top:-294.6pt;width:140.15pt;height:25.95pt;z-index:251661312;visibility:visible;mso-width-relative:margin;mso-height-relative:margin" o:gfxdata="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" stroked="f">
+            <v:textbox>
+              <w:txbxContent>
+                <w:p>
+                  <w:pPr>
+                    <w:rPr>
+                      <w:b/>
+                    </w:rPr>
+                  </w:pPr>
+                  <w:proofErr w:type="spellStart"/>
+                  <w:r>
+                    <w:rPr>
+                      <w:b/>
+                    </w:rPr>
+                    <w:t>Rewrite</w:t>
+                  </w:r>
+                  <w:proofErr w:type="spellEnd"/>
+                  <w:r>
+                    <w:rPr>
+                      <w:b/>
+                    </w:rPr>
+                    <w:t xml:space="preserve">-Test </w:t>
+                  </w:r>
+                  <w:r>
+                    <w:rPr>
+                      <w:b/>
+                    </w:rPr>
+                    <w:t>Cache</w:t>
+                  </w:r>
+                </w:p>
+              </w:txbxContent>
+            </v:textbox>
+          </v:shape>
+        </w:pict>
       </w:r>
     </w:p>
     <w:p>
@@ -2128,132 +1911,41 @@
           <w:lang w:eastAsia="de-DE"/>
         </w:rPr>
         <w:lastRenderedPageBreak/>
-        <mc:AlternateContent>
-          <mc:Choice Requires="wps">
-            <w:drawing>
-              <wp:anchor distT="0" distB="0" distL="114300" distR="114300" simplePos="0" relativeHeight="251663360" behindDoc="0" locked="0" layoutInCell="1" allowOverlap="1" wp14:anchorId="6D0BA76D" wp14:editId="7322F0D6">
-                <wp:simplePos x="0" y="0"/>
-                <wp:positionH relativeFrom="column">
-                  <wp:posOffset>923895</wp:posOffset>
-                </wp:positionH>
-                <wp:positionV relativeFrom="paragraph">
-                  <wp:posOffset>-84455</wp:posOffset>
-                </wp:positionV>
-                <wp:extent cx="1779905" cy="329565"/>
-                <wp:effectExtent l="0" t="0" r="0" b="0"/>
-                <wp:wrapNone/>
-                <wp:docPr id="12" name="Textfeld 2"/>
-                <wp:cNvGraphicFramePr>
-                  <a:graphicFrameLocks xmlns:a="http://schemas.openxmlformats.org/drawingml/2006/main"/>
-                </wp:cNvGraphicFramePr>
-                <a:graphic xmlns:a="http://schemas.openxmlformats.org/drawingml/2006/main">
-                  <a:graphicData uri="http://schemas.microsoft.com/office/word/2010/wordprocessingShape">
-                    <wps:wsp>
-                      <wps:cNvSpPr txBox="1">
-                        <a:spLocks noChangeArrowheads="1"/>
-                      </wps:cNvSpPr>
-                      <wps:spPr bwMode="auto">
-                        <a:xfrm>
-                          <a:off x="0" y="0"/>
-                          <a:ext cx="1779905" cy="329565"/>
-                        </a:xfrm>
-                        <a:prstGeom prst="rect">
-                          <a:avLst/>
-                        </a:prstGeom>
-                        <a:solidFill>
-                          <a:srgbClr val="FFFFFF"/>
-                        </a:solidFill>
-                        <a:ln w="9525">
-                          <a:noFill/>
-                          <a:miter lim="800000"/>
-                          <a:headEnd/>
-                          <a:tailEnd/>
-                        </a:ln>
-                      </wps:spPr>
-                      <wps:txbx>
-                        <w:txbxContent>
-                          <w:p>
-                            <w:pPr>
-                              <w:rPr>
-                                <w:b/>
-                              </w:rPr>
-                            </w:pPr>
-                            <w:proofErr w:type="spellStart"/>
-                            <w:r>
-                              <w:rPr>
-                                <w:b/>
-                              </w:rPr>
-                              <w:t>Rewrite</w:t>
-                            </w:r>
-                            <w:proofErr w:type="spellEnd"/>
-                            <w:r>
-                              <w:rPr>
-                                <w:b/>
-                              </w:rPr>
-                              <w:t xml:space="preserve">-Test </w:t>
-                            </w:r>
-                            <w:r>
-                              <w:rPr>
-                                <w:b/>
-                              </w:rPr>
-                              <w:t>Netzwerk</w:t>
-                            </w:r>
-                          </w:p>
-                        </w:txbxContent>
-                      </wps:txbx>
-                      <wps:bodyPr rot="0" vert="horz" wrap="square" lIns="91440" tIns="45720" rIns="91440" bIns="45720" anchor="t" anchorCtr="0">
-                        <a:noAutofit/>
-                      </wps:bodyPr>
-                    </wps:wsp>
-                  </a:graphicData>
-                </a:graphic>
-                <wp14:sizeRelH relativeFrom="margin">
-                  <wp14:pctWidth>0</wp14:pctWidth>
-                </wp14:sizeRelH>
-                <wp14:sizeRelV relativeFrom="margin">
-                  <wp14:pctHeight>0</wp14:pctHeight>
-                </wp14:sizeRelV>
-              </wp:anchor>
-            </w:drawing>
-          </mc:Choice>
-          <mc:Fallback>
-            <w:pict>
-              <v:shape id="_x0000_s1028" type="#_x0000_t202" style="position:absolute;left:0;text-align:left;margin-left:72.75pt;margin-top:-6.65pt;width:140.15pt;height:25.95pt;z-index:251663360;visibility:visible;mso-wrap-style:square;mso-width-percent:0;mso-height-percent:0;mso-wrap-distance-left:9pt;mso-wrap-distance-top:0;mso-wrap-distance-right:9pt;mso-wrap-distance-bottom:0;mso-position-horizontal:absolute;mso-position-horizontal-relative:text;mso-position-vertical:absolute;mso-position-vertical-relative:text;mso-width-percent:0;mso-height-percent:0;mso-width-relative:margin;mso-height-relative:margin;v-text-anchor:top" o:gfxdata="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" stroked="f">
-                <v:textbox>
-                  <w:txbxContent>
-                    <w:p>
-                      <w:pPr>
-                        <w:rPr>
-                          <w:b/>
-                        </w:rPr>
-                      </w:pPr>
-                      <w:proofErr w:type="spellStart"/>
-                      <w:r>
-                        <w:rPr>
-                          <w:b/>
-                        </w:rPr>
-                        <w:t>Rewrite</w:t>
-                      </w:r>
-                      <w:proofErr w:type="spellEnd"/>
-                      <w:r>
-                        <w:rPr>
-                          <w:b/>
-                        </w:rPr>
-                        <w:t xml:space="preserve">-Test </w:t>
-                      </w:r>
-                      <w:r>
-                        <w:rPr>
-                          <w:b/>
-                        </w:rPr>
-                        <w:t>Netzwerk</w:t>
-                      </w:r>
-                    </w:p>
-                  </w:txbxContent>
-                </v:textbox>
-              </v:shape>
-            </w:pict>
-          </mc:Fallback>
-        </mc:AlternateContent>
+        <w:pict>
+          <v:shape id="_x0000_s1028" type="#_x0000_t202" style="position:absolute;left:0;text-align:left;margin-left:72.75pt;margin-top:-6.65pt;width:140.15pt;height:25.95pt;z-index:251663360;visibility:visible;mso-width-relative:margin;mso-height-relative:margin" o:gfxdata="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" stroked="f">
+            <v:textbox>
+              <w:txbxContent>
+                <w:p>
+                  <w:pPr>
+                    <w:rPr>
+                      <w:b/>
+                    </w:rPr>
+                  </w:pPr>
+                  <w:proofErr w:type="spellStart"/>
+                  <w:r>
+                    <w:rPr>
+                      <w:b/>
+                    </w:rPr>
+                    <w:t>Rewrite</w:t>
+                  </w:r>
+                  <w:proofErr w:type="spellEnd"/>
+                  <w:r>
+                    <w:rPr>
+                      <w:b/>
+                    </w:rPr>
+                    <w:t xml:space="preserve">-Test </w:t>
+                  </w:r>
+                  <w:r>
+                    <w:rPr>
+                      <w:b/>
+                    </w:rPr>
+                    <w:t>Netzwerk</w:t>
+                  </w:r>
+                </w:p>
+              </w:txbxContent>
+            </v:textbox>
+          </v:shape>
+        </w:pict>
       </w:r>
       <w:r>
         <w:rPr>
@@ -2280,10 +1972,10 @@
                     </pic:cNvPicPr>
                   </pic:nvPicPr>
                   <pic:blipFill>
-                    <a:blip r:embed="rId14">
+                    <a:blip r:embed="rId13">
                       <a:extLst>
                         <a:ext uri="{28A0092B-C50C-407E-A947-70E740481C1C}">
-                          <a14:useLocalDpi xmlns:a14="http://schemas.microsoft.com/office/drawing/2010/main" val="0"/>
+                          <a14:useLocalDpi xmlns:a14="http://schemas.microsoft.com/office/drawing/2010/main" xmlns:wps="http://schemas.microsoft.com/office/word/2010/wordprocessingShape" xmlns:wpi="http://schemas.microsoft.com/office/word/2010/wordprocessingInk" xmlns:wpg="http://schemas.microsoft.com/office/word/2010/wordprocessingGroup" xmlns:w14="http://schemas.microsoft.com/office/word/2010/wordml" xmlns:w="http://schemas.openxmlformats.org/wordprocessingml/2006/main" xmlns:w10="urn:schemas-microsoft-com:office:word" xmlns:wp14="http://schemas.microsoft.com/office/word/2010/wordprocessingDrawing" xmlns:v="urn:schemas-microsoft-com:vml" xmlns:o="urn:schemas-microsoft-com:office:office" xmlns:mc="http://schemas.openxmlformats.org/markup-compatibility/2006" xmlns:wpc="http://schemas.microsoft.com/office/word/2010/wordprocessingCanvas" xmlns="" val="0"/>
                         </a:ext>
                       </a:extLst>
                     </a:blip>
@@ -2316,20 +2008,6 @@
           <w:sz w:val="24"/>
           <w:szCs w:val="24"/>
         </w:rPr>
-        <w:t xml:space="preserve"> </w:t>
-      </w:r>
-      <w:r>
-        <w:rPr>
-          <w:sz w:val="24"/>
-          <w:szCs w:val="24"/>
-        </w:rPr>
-        <w:t xml:space="preserve"> </w:t>
-      </w:r>
-      <w:r>
-        <w:rPr>
-          <w:sz w:val="24"/>
-          <w:szCs w:val="24"/>
-        </w:rPr>
         <w:t xml:space="preserve">Letztendlich noch die </w:t>
       </w:r>
       <w:proofErr w:type="spellStart"/>
@@ -2362,7 +2040,21 @@
           <w:sz w:val="24"/>
           <w:szCs w:val="24"/>
         </w:rPr>
-        <w:t>-Storage Anwendung. Die Geschwindigkeit variiert sehr zufällig. Insgesamt ist die Geschwindigkeit relativ langsam und wird vom Storage-Anbieter und der Bandbreite des Internetzuganges reglementiert. Hier kann nur mittels Hardware-Ausbau beim Anwender und der Server der Anbieter ein Zuwachs erreicht werden.</w:t>
+        <w:t>-Storage Anwendung</w:t>
+      </w:r>
+      <w:r>
+        <w:rPr>
+          <w:sz w:val="24"/>
+          <w:szCs w:val="24"/>
+        </w:rPr>
+        <w:t xml:space="preserve"> ohne Cache</w:t>
+      </w:r>
+      <w:r>
+        <w:rPr>
+          <w:sz w:val="24"/>
+          <w:szCs w:val="24"/>
+        </w:rPr>
+        <w:t>. Die Geschwindigkeit variiert sehr zufällig. Insgesamt ist die Geschwindigkeit relativ langsam und wird vom Storage-Anbieter und der Bandbreite des Internetzuganges reglementiert. Hier kann nur mittels Hardware-Ausbau beim Anwender und der Server der Anbieter ein Zuwachs erreicht werden.</w:t>
       </w:r>
     </w:p>
     <w:p>
@@ -2374,13 +2066,6 @@
           <w:szCs w:val="24"/>
         </w:rPr>
       </w:pPr>
-      <w:r>
-        <w:rPr>
-          <w:sz w:val="24"/>
-          <w:szCs w:val="24"/>
-        </w:rPr>
-        <w:t xml:space="preserve">  </w:t>
-      </w:r>
     </w:p>
     <w:p>
       <w:pPr>
@@ -2401,7 +2086,114 @@
           <w:szCs w:val="32"/>
           <w:u w:val="single"/>
         </w:rPr>
-        <w:t>Ausblick</w:t>
+        <w:t>Backend Tests</w:t>
+      </w:r>
+    </w:p>
+    <w:p>
+      <w:pPr>
+        <w:ind w:left="1080"/>
+        <w:rPr>
+          <w:noProof/>
+          <w:lang w:eastAsia="de-DE"/>
+        </w:rPr>
+      </w:pPr>
+      <w:r>
+        <w:rPr>
+          <w:noProof/>
+          <w:lang w:eastAsia="de-DE"/>
+        </w:rPr>
+        <w:t xml:space="preserve">CloudFusion stellt für das Interface der Klasse Store 18 generische Testfälle zur Verfügung, die auf die implementierten Dienste DropBox und SugarSync sowie </w:t>
+      </w:r>
+      <w:r>
+        <w:rPr>
+          <w:noProof/>
+          <w:lang w:eastAsia="de-DE"/>
+        </w:rPr>
+        <w:t xml:space="preserve">unterschiedliche </w:t>
+      </w:r>
+      <w:r>
+        <w:rPr>
+          <w:noProof/>
+          <w:lang w:eastAsia="de-DE"/>
+        </w:rPr>
+        <w:t>Kombination</w:t>
+      </w:r>
+      <w:r>
+        <w:rPr>
+          <w:noProof/>
+          <w:lang w:eastAsia="de-DE"/>
+        </w:rPr>
+        <w:t>en mit</w:t>
+      </w:r>
+      <w:r>
+        <w:rPr>
+          <w:noProof/>
+          <w:lang w:eastAsia="de-DE"/>
+        </w:rPr>
+        <w:t xml:space="preserve"> mit den Cache und MedatataCache Decorator Klassen </w:t>
+      </w:r>
+      <w:r>
+        <w:rPr>
+          <w:noProof/>
+          <w:lang w:eastAsia="de-DE"/>
+        </w:rPr>
+        <w:t>angewand werden. Dadurch ergibt sich eine Summe von 108 Testfällen. Da diese Testfälle generisch sind wird die Entwicklung neuer Module begünstigt, weil sie durch Hinzufügen einer Zeile alle 18 Testfälle nutzen können sobald sie die Store Klasse implementieren.</w:t>
+      </w:r>
+    </w:p>
+    <w:p>
+      <w:pPr>
+        <w:ind w:left="1080"/>
+        <w:rPr>
+          <w:noProof/>
+          <w:lang w:eastAsia="de-DE"/>
+        </w:rPr>
+      </w:pPr>
+    </w:p>
+    <w:p>
+      <w:pPr>
+        <w:pStyle w:val="Listenabsatz"/>
+        <w:numPr>
+          <w:ilvl w:val="0"/>
+          <w:numId w:val="3"/>
+        </w:numPr>
+        <w:rPr>
+          <w:sz w:val="32"/>
+          <w:szCs w:val="32"/>
+          <w:u w:val="single"/>
+        </w:rPr>
+      </w:pPr>
+      <w:r>
+        <w:rPr>
+          <w:sz w:val="32"/>
+          <w:szCs w:val="32"/>
+          <w:u w:val="single"/>
+        </w:rPr>
+        <w:t>Integrationstests</w:t>
+      </w:r>
+      <w:r>
+        <w:rPr>
+          <w:sz w:val="32"/>
+          <w:szCs w:val="32"/>
+          <w:u w:val="single"/>
+        </w:rPr>
+        <w:t xml:space="preserve"> </w:t>
+      </w:r>
+    </w:p>
+    <w:p>
+      <w:pPr>
+        <w:ind w:left="1080"/>
+        <w:rPr>
+          <w:sz w:val="32"/>
+          <w:szCs w:val="32"/>
+          <w:u w:val="single"/>
+        </w:rPr>
+      </w:pPr>
+      <w:r>
+        <w:rPr>
+          <w:noProof/>
+          <w:lang w:eastAsia="de-DE"/>
+        </w:rPr>
+        <w:t xml:space="preserve">Die Integrationstests sind in einem Shellscript zusammengefasst. Sie lassen sich sowohl auf die CloudFusion Module als auch auf das Splitter Modul anwenden. Dabei werden herkömmliche Anwendungsfälle des Benutzerinterfaces getestet. Dazu zählt unter Anderem das lesen, kopieren und umbenennen von Dateien. </w:t>
       </w:r>
     </w:p>
     <w:p>
@@ -2411,72 +2203,29 @@
         <w:rPr>
           <w:sz w:val="24"/>
           <w:szCs w:val="24"/>
+        </w:rPr>
+      </w:pPr>
+    </w:p>
+    <w:p>
+      <w:pPr>
+        <w:pStyle w:val="Listenabsatz"/>
+        <w:numPr>
+          <w:ilvl w:val="0"/>
+          <w:numId w:val="5"/>
+        </w:numPr>
+        <w:rPr>
+          <w:sz w:val="32"/>
+          <w:szCs w:val="32"/>
           <w:u w:val="single"/>
         </w:rPr>
       </w:pPr>
-      <w:proofErr w:type="spellStart"/>
-      <w:r>
-        <w:rPr>
-          <w:sz w:val="24"/>
-          <w:szCs w:val="24"/>
-        </w:rPr>
-        <w:t>NubiSave</w:t>
-      </w:r>
-      <w:proofErr w:type="spellEnd"/>
-      <w:r>
-        <w:rPr>
-          <w:sz w:val="24"/>
-          <w:szCs w:val="24"/>
-        </w:rPr>
-        <w:t xml:space="preserve"> bietet bisher nur eine komfortable Aufteilung seiner Daten auf verschiedene Storage Anbieter an. Durch das modulare System kann dieses leicht mit mehr Funktionalität versehen werden. Ein wichtiger Punkt wäre eine direkte Vertragsaushandlung mit den Anbietern über die GUI von </w:t>
-      </w:r>
-      <w:proofErr w:type="spellStart"/>
-      <w:r>
-        <w:rPr>
-          <w:sz w:val="24"/>
-          <w:szCs w:val="24"/>
-        </w:rPr>
-        <w:t>NubiSave</w:t>
-      </w:r>
-      <w:proofErr w:type="spellEnd"/>
-      <w:r>
-        <w:rPr>
-          <w:sz w:val="24"/>
-          <w:szCs w:val="24"/>
-        </w:rPr>
-        <w:t xml:space="preserve">. Momentan muss man bei jedem Anbieter separat sich registrieren und die Benutzerinformationen bei </w:t>
-      </w:r>
-      <w:proofErr w:type="spellStart"/>
-      <w:r>
-        <w:rPr>
-          <w:sz w:val="24"/>
-          <w:szCs w:val="24"/>
-        </w:rPr>
-        <w:t>NubiSave</w:t>
-      </w:r>
-      <w:proofErr w:type="spellEnd"/>
-      <w:r>
-        <w:rPr>
-          <w:sz w:val="24"/>
-          <w:szCs w:val="24"/>
-        </w:rPr>
-        <w:t xml:space="preserve"> speichern. Mit dem WS-Agreement Protokoll könnte so eine direkte Vereinbarung zwischen Kunden und Firma getroffen werden, und sofort in </w:t>
-      </w:r>
-      <w:proofErr w:type="spellStart"/>
-      <w:r>
-        <w:rPr>
-          <w:sz w:val="24"/>
-          <w:szCs w:val="24"/>
-        </w:rPr>
-        <w:t>NubiSave</w:t>
-      </w:r>
-      <w:proofErr w:type="spellEnd"/>
-      <w:r>
-        <w:rPr>
-          <w:sz w:val="24"/>
-          <w:szCs w:val="24"/>
-        </w:rPr>
-        <w:t xml:space="preserve"> hinterlegt und aktiviert werden. Solange Firmen eine solche Schnittstelle nicht anbieten, und dieses meist auch nicht im wirtschaftlichen Interesse der großen Storage Anbieter steht, ist eine Umsetzung nur schwer möglich und vermutlich auch nicht mit den AGBs der Firmen vereinbar.</w:t>
+      <w:r>
+        <w:rPr>
+          <w:sz w:val="32"/>
+          <w:szCs w:val="32"/>
+          <w:u w:val="single"/>
+        </w:rPr>
+        <w:t>Ausblick</w:t>
       </w:r>
     </w:p>
     <w:p>
@@ -2486,6 +2235,81 @@
         <w:rPr>
           <w:sz w:val="24"/>
           <w:szCs w:val="24"/>
+          <w:u w:val="single"/>
+        </w:rPr>
+      </w:pPr>
+      <w:proofErr w:type="spellStart"/>
+      <w:r>
+        <w:rPr>
+          <w:sz w:val="24"/>
+          <w:szCs w:val="24"/>
+        </w:rPr>
+        <w:t>NubiSave</w:t>
+      </w:r>
+      <w:proofErr w:type="spellEnd"/>
+      <w:r>
+        <w:rPr>
+          <w:sz w:val="24"/>
+          <w:szCs w:val="24"/>
+        </w:rPr>
+        <w:t xml:space="preserve"> bietet bisher nur eine komfortable Aufteilung seiner Daten auf verschiedene Storage Anbieter an. Durch das modulare System kann dieses leicht mit mehr Funktionalität versehen werden. Ein wichtiger Punkt wäre eine direkte Vertragsaushandlung mit den Anbietern über die GUI von </w:t>
+      </w:r>
+      <w:proofErr w:type="spellStart"/>
+      <w:r>
+        <w:rPr>
+          <w:sz w:val="24"/>
+          <w:szCs w:val="24"/>
+        </w:rPr>
+        <w:t>NubiSave</w:t>
+      </w:r>
+      <w:proofErr w:type="spellEnd"/>
+      <w:r>
+        <w:rPr>
+          <w:sz w:val="24"/>
+          <w:szCs w:val="24"/>
+        </w:rPr>
+        <w:t xml:space="preserve">. Momentan muss man bei jedem Anbieter separat sich registrieren und die Benutzerinformationen bei </w:t>
+      </w:r>
+      <w:proofErr w:type="spellStart"/>
+      <w:r>
+        <w:rPr>
+          <w:sz w:val="24"/>
+          <w:szCs w:val="24"/>
+        </w:rPr>
+        <w:t>NubiSave</w:t>
+      </w:r>
+      <w:proofErr w:type="spellEnd"/>
+      <w:r>
+        <w:rPr>
+          <w:sz w:val="24"/>
+          <w:szCs w:val="24"/>
+        </w:rPr>
+        <w:t xml:space="preserve"> speichern. Mit dem WS-Agreement Protokoll könnte so eine direkte Vereinbarung zwischen Kunden und Firma getroffen werden, und sofort in </w:t>
+      </w:r>
+      <w:proofErr w:type="spellStart"/>
+      <w:r>
+        <w:rPr>
+          <w:sz w:val="24"/>
+          <w:szCs w:val="24"/>
+        </w:rPr>
+        <w:t>NubiSave</w:t>
+      </w:r>
+      <w:proofErr w:type="spellEnd"/>
+      <w:r>
+        <w:rPr>
+          <w:sz w:val="24"/>
+          <w:szCs w:val="24"/>
+        </w:rPr>
+        <w:t xml:space="preserve"> hinterlegt und aktiviert werden. Solange Firmen eine solche Schnittstelle nicht anbieten, und dieses meist auch nicht im wirtschaftlichen Interesse der großen Storage Anbieter steht, ist eine Umsetzung nur schwer möglich und vermutlich auch nicht mit den AGBs der Firmen vereinbar.</w:t>
+      </w:r>
+    </w:p>
+    <w:p>
+      <w:pPr>
+        <w:pStyle w:val="Listenabsatz"/>
+        <w:ind w:left="1080"/>
+        <w:rPr>
+          <w:sz w:val="24"/>
+          <w:szCs w:val="24"/>
         </w:rPr>
       </w:pPr>
       <w:r>
@@ -2525,15 +2349,7 @@
           <w:sz w:val="24"/>
           <w:szCs w:val="24"/>
         </w:rPr>
-        <w:t xml:space="preserve">, </w:t>
-      </w:r>
-      <w:r>
-        <w:rPr>
-          <w:sz w:val="24"/>
-          <w:szCs w:val="24"/>
-        </w:rPr>
-        <w:lastRenderedPageBreak/>
-        <w:t>so dass auch diese Teile einer einzelnen Firma nicht viel brauchbare und vollständige Informationen liefern wird. Eine Verschlüsselung oder Hinterlegung von Informationen in Bildern kann diese Sicherheit aber nochmal um einen großen Faktor erhöhen.</w:t>
+        <w:t>, so dass auch diese Teile einer einzelnen Firma nicht viel brauchbare und vollständige Informationen liefern wird. Eine Verschlüsselung oder Hinterlegung von Informationen in Bildern kann diese Sicherheit aber nochmal um einen großen Faktor erhöhen.</w:t>
       </w:r>
       <w:r>
         <w:rPr>
@@ -2572,13 +2388,6 @@
           <w:szCs w:val="24"/>
         </w:rPr>
         <w:t xml:space="preserve"> zur Wiederherstellung seiner Daten – also bei welchem Anbieter, welche Fragmente einer Datei liegen – lokal gespeichert werden. Eine Idee wäre, diese Tabelle verschlüsselt bei einigen Anbietern zu hinterlegen, so dass man dann auch auf jedem beliebigen PC seine Dateien wiederherstellen kann. </w:t>
-      </w:r>
-      <w:r>
-        <w:rPr>
-          <w:sz w:val="24"/>
-          <w:szCs w:val="24"/>
-        </w:rPr>
-        <w:t xml:space="preserve"> </w:t>
       </w:r>
       <w:bookmarkStart w:id="0" w:name="_GoBack"/>
       <w:bookmarkEnd w:id="0"/>
@@ -2594,7 +2403,7 @@
 </file>
 
 <file path=word/numbering.xml><?xml version="1.0" encoding="utf-8"?>
-<w:numbering xmlns:wpc="http://schemas.microsoft.com/office/word/2010/wordprocessingCanvas" xmlns:mc="http://schemas.openxmlformats.org/markup-compatibility/2006" xmlns:o="urn:schemas-microsoft-com:office:office" xmlns:r="http://schemas.openxmlformats.org/officeDocument/2006/relationships" xmlns:m="http://schemas.openxmlformats.org/officeDocument/2006/math" xmlns:v="urn:schemas-microsoft-com:vml" xmlns:wp14="http://schemas.microsoft.com/office/word/2010/wordprocessingDrawing" xmlns:wp="http://schemas.openxmlformats.org/drawingml/2006/wordprocessingDrawing" xmlns:w10="urn:schemas-microsoft-com:office:word" xmlns:w="http://schemas.openxmlformats.org/wordprocessingml/2006/main" xmlns:w14="http://schemas.microsoft.com/office/word/2010/wordml" xmlns:wpg="http://schemas.microsoft.com/office/word/2010/wordprocessingGroup" xmlns:wpi="http://schemas.microsoft.com/office/word/2010/wordprocessingInk" xmlns:wne="http://schemas.microsoft.com/office/word/2006/wordml" xmlns:wps="http://schemas.microsoft.com/office/word/2010/wordprocessingShape" mc:Ignorable="w14 wp14">
+<w:numbering xmlns:ve="http://schemas.openxmlformats.org/markup-compatibility/2006" xmlns:o="urn:schemas-microsoft-com:office:office" xmlns:r="http://schemas.openxmlformats.org/officeDocument/2006/relationships" xmlns:m="http://schemas.openxmlformats.org/officeDocument/2006/math" xmlns:v="urn:schemas-microsoft-com:vml" xmlns:wp="http://schemas.openxmlformats.org/drawingml/2006/wordprocessingDrawing" xmlns:w10="urn:schemas-microsoft-com:office:word" xmlns:w="http://schemas.openxmlformats.org/wordprocessingml/2006/main" xmlns:wne="http://schemas.microsoft.com/office/word/2006/wordml">
   <w:abstractNum w:abstractNumId="0">
     <w:nsid w:val="10C46921"/>
     <w:multiLevelType w:val="hybridMultilevel"/>
@@ -3019,6 +2828,95 @@
       <w:rPr>
         <w:rFonts w:ascii="Wingdings" w:hAnsi="Wingdings" w:hint="default"/>
       </w:rPr>
+    </w:lvl>
+  </w:abstractNum>
+  <w:abstractNum w:abstractNumId="4">
+    <w:nsid w:val="70247650"/>
+    <w:multiLevelType w:val="hybridMultilevel"/>
+    <w:tmpl w:val="67FA6C48"/>
+    <w:lvl w:ilvl="0" w:tplc="DEF2A4BC">
+      <w:start w:val="6"/>
+      <w:numFmt w:val="decimal"/>
+      <w:lvlText w:val="%1."/>
+      <w:lvlJc w:val="left"/>
+      <w:pPr>
+        <w:ind w:left="1080" w:hanging="360"/>
+      </w:pPr>
+      <w:rPr>
+        <w:rFonts w:hint="default"/>
+      </w:rPr>
+    </w:lvl>
+    <w:lvl w:ilvl="1" w:tplc="04070019" w:tentative="1">
+      <w:start w:val="1"/>
+      <w:numFmt w:val="lowerLetter"/>
+      <w:lvlText w:val="%2."/>
+      <w:lvlJc w:val="left"/>
+      <w:pPr>
+        <w:ind w:left="1800" w:hanging="360"/>
+      </w:pPr>
+    </w:lvl>
+    <w:lvl w:ilvl="2" w:tplc="0407001B" w:tentative="1">
+      <w:start w:val="1"/>
+      <w:numFmt w:val="lowerRoman"/>
+      <w:lvlText w:val="%3."/>
+      <w:lvlJc w:val="right"/>
+      <w:pPr>
+        <w:ind w:left="2520" w:hanging="180"/>
+      </w:pPr>
+    </w:lvl>
+    <w:lvl w:ilvl="3" w:tplc="0407000F" w:tentative="1">
+      <w:start w:val="1"/>
+      <w:numFmt w:val="decimal"/>
+      <w:lvlText w:val="%4."/>
+      <w:lvlJc w:val="left"/>
+      <w:pPr>
+        <w:ind w:left="3240" w:hanging="360"/>
+      </w:pPr>
+    </w:lvl>
+    <w:lvl w:ilvl="4" w:tplc="04070019" w:tentative="1">
+      <w:start w:val="1"/>
+      <w:numFmt w:val="lowerLetter"/>
+      <w:lvlText w:val="%5."/>
+      <w:lvlJc w:val="left"/>
+      <w:pPr>
+        <w:ind w:left="3960" w:hanging="360"/>
+      </w:pPr>
+    </w:lvl>
+    <w:lvl w:ilvl="5" w:tplc="0407001B" w:tentative="1">
+      <w:start w:val="1"/>
+      <w:numFmt w:val="lowerRoman"/>
+      <w:lvlText w:val="%6."/>
+      <w:lvlJc w:val="right"/>
+      <w:pPr>
+        <w:ind w:left="4680" w:hanging="180"/>
+      </w:pPr>
+    </w:lvl>
+    <w:lvl w:ilvl="6" w:tplc="0407000F" w:tentative="1">
+      <w:start w:val="1"/>
+      <w:numFmt w:val="decimal"/>
+      <w:lvlText w:val="%7."/>
+      <w:lvlJc w:val="left"/>
+      <w:pPr>
+        <w:ind w:left="5400" w:hanging="360"/>
+      </w:pPr>
+    </w:lvl>
+    <w:lvl w:ilvl="7" w:tplc="04070019" w:tentative="1">
+      <w:start w:val="1"/>
+      <w:numFmt w:val="lowerLetter"/>
+      <w:lvlText w:val="%8."/>
+      <w:lvlJc w:val="left"/>
+      <w:pPr>
+        <w:ind w:left="6120" w:hanging="360"/>
+      </w:pPr>
+    </w:lvl>
+    <w:lvl w:ilvl="8" w:tplc="0407001B" w:tentative="1">
+      <w:start w:val="1"/>
+      <w:numFmt w:val="lowerRoman"/>
+      <w:lvlText w:val="%9."/>
+      <w:lvlJc w:val="right"/>
+      <w:pPr>
+        <w:ind w:left="6840" w:hanging="180"/>
+      </w:pPr>
     </w:lvl>
   </w:abstractNum>
   <w:num w:numId="1">
@@ -3033,11 +2931,14 @@
   <w:num w:numId="4">
     <w:abstractNumId w:val="1"/>
   </w:num>
+  <w:num w:numId="5">
+    <w:abstractNumId w:val="4"/>
+  </w:num>
 </w:numbering>
 </file>
 
 <file path=word/styles.xml><?xml version="1.0" encoding="utf-8"?>
-<w:styles xmlns:mc="http://schemas.openxmlformats.org/markup-compatibility/2006" xmlns:r="http://schemas.openxmlformats.org/officeDocument/2006/relationships" xmlns:w="http://schemas.openxmlformats.org/wordprocessingml/2006/main" xmlns:w14="http://schemas.microsoft.com/office/word/2010/wordml" mc:Ignorable="w14">
+<w:styles xmlns:r="http://schemas.openxmlformats.org/officeDocument/2006/relationships" xmlns:w="http://schemas.openxmlformats.org/wordprocessingml/2006/main">
   <w:docDefaults>
     <w:rPrDefault>
       <w:rPr>
@@ -3195,6 +3096,7 @@
   <w:style w:type="paragraph" w:default="1" w:styleId="Standard">
     <w:name w:val="Normal"/>
     <w:qFormat/>
+    <w:rsid w:val="00041AE2"/>
   </w:style>
   <w:style w:type="character" w:default="1" w:styleId="Absatz-Standardschriftart">
     <w:name w:val="Default Paragraph Font"/>
@@ -3207,261 +3109,7 @@
     <w:uiPriority w:val="99"/>
     <w:semiHidden/>
     <w:unhideWhenUsed/>
-    <w:tblPr>
-      <w:tblInd w:w="0" w:type="dxa"/>
-      <w:tblCellMar>
-        <w:top w:w="0" w:type="dxa"/>
-        <w:left w:w="108" w:type="dxa"/>
-        <w:bottom w:w="0" w:type="dxa"/>
-        <w:right w:w="108" w:type="dxa"/>
-      </w:tblCellMar>
-    </w:tblPr>
-  </w:style>
-  <w:style w:type="numbering" w:default="1" w:styleId="KeineListe">
-    <w:name w:val="No List"/>
-    <w:uiPriority w:val="99"/>
-    <w:semiHidden/>
-    <w:unhideWhenUsed/>
-  </w:style>
-  <w:style w:type="paragraph" w:styleId="Listenabsatz">
-    <w:name w:val="List Paragraph"/>
-    <w:basedOn w:val="Standard"/>
-    <w:uiPriority w:val="34"/>
     <w:qFormat/>
-    <w:rsid w:val="00125557"/>
-    <w:pPr>
-      <w:ind w:left="720"/>
-      <w:contextualSpacing/>
-    </w:pPr>
-  </w:style>
-  <w:style w:type="paragraph" w:styleId="Sprechblasentext">
-    <w:name w:val="Balloon Text"/>
-    <w:basedOn w:val="Standard"/>
-    <w:link w:val="SprechblasentextZchn"/>
-    <w:uiPriority w:val="99"/>
-    <w:semiHidden/>
-    <w:unhideWhenUsed/>
-    <w:rsid w:val="0088663A"/>
-    <w:pPr>
-      <w:spacing w:after="0" w:line="240" w:lineRule="auto"/>
-    </w:pPr>
-    <w:rPr>
-      <w:rFonts w:ascii="Tahoma" w:hAnsi="Tahoma" w:cs="Tahoma"/>
-      <w:sz w:val="16"/>
-      <w:szCs w:val="16"/>
-    </w:rPr>
-  </w:style>
-  <w:style w:type="character" w:customStyle="1" w:styleId="SprechblasentextZchn">
-    <w:name w:val="Sprechblasentext Zchn"/>
-    <w:basedOn w:val="Absatz-Standardschriftart"/>
-    <w:link w:val="Sprechblasentext"/>
-    <w:uiPriority w:val="99"/>
-    <w:semiHidden/>
-    <w:rsid w:val="0088663A"/>
-    <w:rPr>
-      <w:rFonts w:ascii="Tahoma" w:hAnsi="Tahoma" w:cs="Tahoma"/>
-      <w:sz w:val="16"/>
-      <w:szCs w:val="16"/>
-    </w:rPr>
-  </w:style>
-  <w:style w:type="character" w:styleId="Hyperlink">
-    <w:name w:val="Hyperlink"/>
-    <w:basedOn w:val="Absatz-Standardschriftart"/>
-    <w:uiPriority w:val="99"/>
-    <w:semiHidden/>
-    <w:unhideWhenUsed/>
-    <w:rsid w:val="00E233BB"/>
-    <w:rPr>
-      <w:color w:val="0000FF"/>
-      <w:u w:val="single"/>
-    </w:rPr>
-  </w:style>
-  <w:style w:type="character" w:styleId="BesuchterHyperlink">
-    <w:name w:val="FollowedHyperlink"/>
-    <w:basedOn w:val="Absatz-Standardschriftart"/>
-    <w:uiPriority w:val="99"/>
-    <w:semiHidden/>
-    <w:unhideWhenUsed/>
-    <w:rsid w:val="008B7EC8"/>
-    <w:rPr>
-      <w:color w:val="800080" w:themeColor="followedHyperlink"/>
-      <w:u w:val="single"/>
-    </w:rPr>
-  </w:style>
-</w:styles>
-</file>
-
-<file path=word/stylesWithEffects.xml><?xml version="1.0" encoding="utf-8"?>
-<w:styles xmlns:wpc="http://schemas.microsoft.com/office/word/2010/wordprocessingCanvas" xmlns:mc="http://schemas.openxmlformats.org/markup-compatibility/2006" xmlns:o="urn:schemas-microsoft-com:office:office" xmlns:r="http://schemas.openxmlformats.org/officeDocument/2006/relationships" xmlns:m="http://schemas.openxmlformats.org/officeDocument/2006/math" xmlns:v="urn:schemas-microsoft-com:vml" xmlns:wp14="http://schemas.microsoft.com/office/word/2010/wordprocessingDrawing" xmlns:wp="http://schemas.openxmlformats.org/drawingml/2006/wordprocessingDrawing" xmlns:w10="urn:schemas-microsoft-com:office:word" xmlns:w="http://schemas.openxmlformats.org/wordprocessingml/2006/main" xmlns:w14="http://schemas.microsoft.com/office/word/2010/wordml" xmlns:wpg="http://schemas.microsoft.com/office/word/2010/wordprocessingGroup" xmlns:wpi="http://schemas.microsoft.com/office/word/2010/wordprocessingInk" xmlns:wne="http://schemas.microsoft.com/office/word/2006/wordml" xmlns:wps="http://schemas.microsoft.com/office/word/2010/wordprocessingShape" mc:Ignorable="w14 wp14">
-  <w:docDefaults>
-    <w:rPrDefault>
-      <w:rPr>
-        <w:rFonts w:asciiTheme="minorHAnsi" w:eastAsiaTheme="minorHAnsi" w:hAnsiTheme="minorHAnsi" w:cstheme="minorBidi"/>
-        <w:sz w:val="22"/>
-        <w:szCs w:val="22"/>
-        <w:lang w:val="de-DE" w:eastAsia="en-US" w:bidi="ar-SA"/>
-      </w:rPr>
-    </w:rPrDefault>
-    <w:pPrDefault>
-      <w:pPr>
-        <w:spacing w:after="200" w:line="276" w:lineRule="auto"/>
-      </w:pPr>
-    </w:pPrDefault>
-  </w:docDefaults>
-  <w:latentStyles w:defLockedState="0" w:defUIPriority="99" w:defSemiHidden="1" w:defUnhideWhenUsed="1" w:defQFormat="0" w:count="267">
-    <w:lsdException w:name="Normal" w:semiHidden="0" w:uiPriority="0" w:unhideWhenUsed="0" w:qFormat="1"/>
-    <w:lsdException w:name="heading 1" w:semiHidden="0" w:uiPriority="9" w:unhideWhenUsed="0" w:qFormat="1"/>
-    <w:lsdException w:name="heading 2" w:uiPriority="9" w:qFormat="1"/>
-    <w:lsdException w:name="heading 3" w:uiPriority="9" w:qFormat="1"/>
-    <w:lsdException w:name="heading 4" w:uiPriority="9" w:qFormat="1"/>
-    <w:lsdException w:name="heading 5" w:uiPriority="9" w:qFormat="1"/>
-    <w:lsdException w:name="heading 6" w:uiPriority="9" w:qFormat="1"/>
-    <w:lsdException w:name="heading 7" w:uiPriority="9" w:qFormat="1"/>
-    <w:lsdException w:name="heading 8" w:uiPriority="9" w:qFormat="1"/>
-    <w:lsdException w:name="heading 9" w:uiPriority="9" w:qFormat="1"/>
-    <w:lsdException w:name="toc 1" w:uiPriority="39"/>
-    <w:lsdException w:name="toc 2" w:uiPriority="39"/>
-    <w:lsdException w:name="toc 3" w:uiPriority="39"/>
-    <w:lsdException w:name="toc 4" w:uiPriority="39"/>
-    <w:lsdException w:name="toc 5" w:uiPriority="39"/>
-    <w:lsdException w:name="toc 6" w:uiPriority="39"/>
-    <w:lsdException w:name="toc 7" w:uiPriority="39"/>
-    <w:lsdException w:name="toc 8" w:uiPriority="39"/>
-    <w:lsdException w:name="toc 9" w:uiPriority="39"/>
-    <w:lsdException w:name="caption" w:uiPriority="35" w:qFormat="1"/>
-    <w:lsdException w:name="Title" w:semiHidden="0" w:uiPriority="10" w:unhideWhenUsed="0" w:qFormat="1"/>
-    <w:lsdException w:name="Default Paragraph Font" w:uiPriority="1"/>
-    <w:lsdException w:name="Subtitle" w:semiHidden="0" w:uiPriority="11" w:unhideWhenUsed="0" w:qFormat="1"/>
-    <w:lsdException w:name="Strong" w:semiHidden="0" w:uiPriority="22" w:unhideWhenUsed="0" w:qFormat="1"/>
-    <w:lsdException w:name="Emphasis" w:semiHidden="0" w:uiPriority="20" w:unhideWhenUsed="0" w:qFormat="1"/>
-    <w:lsdException w:name="Table Grid" w:semiHidden="0" w:uiPriority="59" w:unhideWhenUsed="0"/>
-    <w:lsdException w:name="Placeholder Text" w:unhideWhenUsed="0"/>
-    <w:lsdException w:name="No Spacing" w:semiHidden="0" w:uiPriority="1" w:unhideWhenUsed="0" w:qFormat="1"/>
-    <w:lsdException w:name="Light Shading" w:semiHidden="0" w:uiPriority="60" w:unhideWhenUsed="0"/>
-    <w:lsdException w:name="Light List" w:semiHidden="0" w:uiPriority="61" w:unhideWhenUsed="0"/>
-    <w:lsdException w:name="Light Grid" w:semiHidden="0" w:uiPriority="62" w:unhideWhenUsed="0"/>
-    <w:lsdException w:name="Medium Shading 1" w:semiHidden="0" w:uiPriority="63" w:unhideWhenUsed="0"/>
-    <w:lsdException w:name="Medium Shading 2" w:semiHidden="0" w:uiPriority="64" w:unhideWhenUsed="0"/>
-    <w:lsdException w:name="Medium List 1" w:semiHidden="0" w:uiPriority="65" w:unhideWhenUsed="0"/>
-    <w:lsdException w:name="Medium List 2" w:semiHidden="0" w:uiPriority="66" w:unhideWhenUsed="0"/>
-    <w:lsdException w:name="Medium Grid 1" w:semiHidden="0" w:uiPriority="67" w:unhideWhenUsed="0"/>
-    <w:lsdException w:name="Medium Grid 2" w:semiHidden="0" w:uiPriority="68" w:unhideWhenUsed="0"/>
-    <w:lsdException w:name="Medium Grid 3" w:semiHidden="0" w:uiPriority="69" w:unhideWhenUsed="0"/>
-    <w:lsdException w:name="Dark List" w:semiHidden="0" w:uiPriority="70" w:unhideWhenUsed="0"/>
-    <w:lsdException w:name="Colorful Shading" w:semiHidden="0" w:uiPriority="71" w:unhideWhenUsed="0"/>
-    <w:lsdException w:name="Colorful List" w:semiHidden="0" w:uiPriority="72" w:unhideWhenUsed="0"/>
-    <w:lsdException w:name="Colorful Grid" w:semiHidden="0" w:uiPriority="73" w:unhideWhenUsed="0"/>
-    <w:lsdException w:name="Light Shading Accent 1" w:semiHidden="0" w:uiPriority="60" w:unhideWhenUsed="0"/>
-    <w:lsdException w:name="Light List Accent 1" w:semiHidden="0" w:uiPriority="61" w:unhideWhenUsed="0"/>
-    <w:lsdException w:name="Light Grid Accent 1" w:semiHidden="0" w:uiPriority="62" w:unhideWhenUsed="0"/>
-    <w:lsdException w:name="Medium Shading 1 Accent 1" w:semiHidden="0" w:uiPriority="63" w:unhideWhenUsed="0"/>
-    <w:lsdException w:name="Medium Shading 2 Accent 1" w:semiHidden="0" w:uiPriority="64" w:unhideWhenUsed="0"/>
-    <w:lsdException w:name="Medium List 1 Accent 1" w:semiHidden="0" w:uiPriority="65" w:unhideWhenUsed="0"/>
-    <w:lsdException w:name="Revision" w:unhideWhenUsed="0"/>
-    <w:lsdException w:name="List Paragraph" w:semiHidden="0" w:uiPriority="34" w:unhideWhenUsed="0" w:qFormat="1"/>
-    <w:lsdException w:name="Quote" w:semiHidden="0" w:uiPriority="29" w:unhideWhenUsed="0" w:qFormat="1"/>
-    <w:lsdException w:name="Intense Quote" w:semiHidden="0" w:uiPriority="30" w:unhideWhenUsed="0" w:qFormat="1"/>
-    <w:lsdException w:name="Medium List 2 Accent 1" w:semiHidden="0" w:uiPriority="66" w:unhideWhenUsed="0"/>
-    <w:lsdException w:name="Medium Grid 1 Accent 1" w:semiHidden="0" w:uiPriority="67" w:unhideWhenUsed="0"/>
-    <w:lsdException w:name="Medium Grid 2 Accent 1" w:semiHidden="0" w:uiPriority="68" w:unhideWhenUsed="0"/>
-    <w:lsdException w:name="Medium Grid 3 Accent 1" w:semiHidden="0" w:uiPriority="69" w:unhideWhenUsed="0"/>
-    <w:lsdException w:name="Dark List Accent 1" w:semiHidden="0" w:uiPriority="70" w:unhideWhenUsed="0"/>
-    <w:lsdException w:name="Colorful Shading Accent 1" w:semiHidden="0" w:uiPriority="71" w:unhideWhenUsed="0"/>
-    <w:lsdException w:name="Colorful List Accent 1" w:semiHidden="0" w:uiPriority="72" w:unhideWhenUsed="0"/>
-    <w:lsdException w:name="Colorful Grid Accent 1" w:semiHidden="0" w:uiPriority="73" w:unhideWhenUsed="0"/>
-    <w:lsdException w:name="Light Shading Accent 2" w:semiHidden="0" w:uiPriority="60" w:unhideWhenUsed="0"/>
-    <w:lsdException w:name="Light List Accent 2" w:semiHidden="0" w:uiPriority="61" w:unhideWhenUsed="0"/>
-    <w:lsdException w:name="Light Grid Accent 2" w:semiHidden="0" w:uiPriority="62" w:unhideWhenUsed="0"/>
-    <w:lsdException w:name="Medium Shading 1 Accent 2" w:semiHidden="0" w:uiPriority="63" w:unhideWhenUsed="0"/>
-    <w:lsdException w:name="Medium Shading 2 Accent 2" w:semiHidden="0" w:uiPriority="64" w:unhideWhenUsed="0"/>
-    <w:lsdException w:name="Medium List 1 Accent 2" w:semiHidden="0" w:uiPriority="65" w:unhideWhenUsed="0"/>
-    <w:lsdException w:name="Medium List 2 Accent 2" w:semiHidden="0" w:uiPriority="66" w:unhideWhenUsed="0"/>
-    <w:lsdException w:name="Medium Grid 1 Accent 2" w:semiHidden="0" w:uiPriority="67" w:unhideWhenUsed="0"/>
-    <w:lsdException w:name="Medium Grid 2 Accent 2" w:semiHidden="0" w:uiPriority="68" w:unhideWhenUsed="0"/>
-    <w:lsdException w:name="Medium Grid 3 Accent 2" w:semiHidden="0" w:uiPriority="69" w:unhideWhenUsed="0"/>
-    <w:lsdException w:name="Dark List Accent 2" w:semiHidden="0" w:uiPriority="70" w:unhideWhenUsed="0"/>
-    <w:lsdException w:name="Colorful Shading Accent 2" w:semiHidden="0" w:uiPriority="71" w:unhideWhenUsed="0"/>
-    <w:lsdException w:name="Colorful List Accent 2" w:semiHidden="0" w:uiPriority="72" w:unhideWhenUsed="0"/>
-    <w:lsdException w:name="Colorful Grid Accent 2" w:semiHidden="0" w:uiPriority="73" w:unhideWhenUsed="0"/>
-    <w:lsdException w:name="Light Shading Accent 3" w:semiHidden="0" w:uiPriority="60" w:unhideWhenUsed="0"/>
-    <w:lsdException w:name="Light List Accent 3" w:semiHidden="0" w:uiPriority="61" w:unhideWhenUsed="0"/>
-    <w:lsdException w:name="Light Grid Accent 3" w:semiHidden="0" w:uiPriority="62" w:unhideWhenUsed="0"/>
-    <w:lsdException w:name="Medium Shading 1 Accent 3" w:semiHidden="0" w:uiPriority="63" w:unhideWhenUsed="0"/>
-    <w:lsdException w:name="Medium Shading 2 Accent 3" w:semiHidden="0" w:uiPriority="64" w:unhideWhenUsed="0"/>
-    <w:lsdException w:name="Medium List 1 Accent 3" w:semiHidden="0" w:uiPriority="65" w:unhideWhenUsed="0"/>
-    <w:lsdException w:name="Medium List 2 Accent 3" w:semiHidden="0" w:uiPriority="66" w:unhideWhenUsed="0"/>
-    <w:lsdException w:name="Medium Grid 1 Accent 3" w:semiHidden="0" w:uiPriority="67" w:unhideWhenUsed="0"/>
-    <w:lsdException w:name="Medium Grid 2 Accent 3" w:semiHidden="0" w:uiPriority="68" w:unhideWhenUsed="0"/>
-    <w:lsdException w:name="Medium Grid 3 Accent 3" w:semiHidden="0" w:uiPriority="69" w:unhideWhenUsed="0"/>
-    <w:lsdException w:name="Dark List Accent 3" w:semiHidden="0" w:uiPriority="70" w:unhideWhenUsed="0"/>
-    <w:lsdException w:name="Colorful Shading Accent 3" w:semiHidden="0" w:uiPriority="71" w:unhideWhenUsed="0"/>
-    <w:lsdException w:name="Colorful List Accent 3" w:semiHidden="0" w:uiPriority="72" w:unhideWhenUsed="0"/>
-    <w:lsdException w:name="Colorful Grid Accent 3" w:semiHidden="0" w:uiPriority="73" w:unhideWhenUsed="0"/>
-    <w:lsdException w:name="Light Shading Accent 4" w:semiHidden="0" w:uiPriority="60" w:unhideWhenUsed="0"/>
-    <w:lsdException w:name="Light List Accent 4" w:semiHidden="0" w:uiPriority="61" w:unhideWhenUsed="0"/>
-    <w:lsdException w:name="Light Grid Accent 4" w:semiHidden="0" w:uiPriority="62" w:unhideWhenUsed="0"/>
-    <w:lsdException w:name="Medium Shading 1 Accent 4" w:semiHidden="0" w:uiPriority="63" w:unhideWhenUsed="0"/>
-    <w:lsdException w:name="Medium Shading 2 Accent 4" w:semiHidden="0" w:uiPriority="64" w:unhideWhenUsed="0"/>
-    <w:lsdException w:name="Medium List 1 Accent 4" w:semiHidden="0" w:uiPriority="65" w:unhideWhenUsed="0"/>
-    <w:lsdException w:name="Medium List 2 Accent 4" w:semiHidden="0" w:uiPriority="66" w:unhideWhenUsed="0"/>
-    <w:lsdException w:name="Medium Grid 1 Accent 4" w:semiHidden="0" w:uiPriority="67" w:unhideWhenUsed="0"/>
-    <w:lsdException w:name="Medium Grid 2 Accent 4" w:semiHidden="0" w:uiPriority="68" w:unhideWhenUsed="0"/>
-    <w:lsdException w:name="Medium Grid 3 Accent 4" w:semiHidden="0" w:uiPriority="69" w:unhideWhenUsed="0"/>
-    <w:lsdException w:name="Dark List Accent 4" w:semiHidden="0" w:uiPriority="70" w:unhideWhenUsed="0"/>
-    <w:lsdException w:name="Colorful Shading Accent 4" w:semiHidden="0" w:uiPriority="71" w:unhideWhenUsed="0"/>
-    <w:lsdException w:name="Colorful List Accent 4" w:semiHidden="0" w:uiPriority="72" w:unhideWhenUsed="0"/>
-    <w:lsdException w:name="Colorful Grid Accent 4" w:semiHidden="0" w:uiPriority="73" w:unhideWhenUsed="0"/>
-    <w:lsdException w:name="Light Shading Accent 5" w:semiHidden="0" w:uiPriority="60" w:unhideWhenUsed="0"/>
-    <w:lsdException w:name="Light List Accent 5" w:semiHidden="0" w:uiPriority="61" w:unhideWhenUsed="0"/>
-    <w:lsdException w:name="Light Grid Accent 5" w:semiHidden="0" w:uiPriority="62" w:unhideWhenUsed="0"/>
-    <w:lsdException w:name="Medium Shading 1 Accent 5" w:semiHidden="0" w:uiPriority="63" w:unhideWhenUsed="0"/>
-    <w:lsdException w:name="Medium Shading 2 Accent 5" w:semiHidden="0" w:uiPriority="64" w:unhideWhenUsed="0"/>
-    <w:lsdException w:name="Medium List 1 Accent 5" w:semiHidden="0" w:uiPriority="65" w:unhideWhenUsed="0"/>
-    <w:lsdException w:name="Medium List 2 Accent 5" w:semiHidden="0" w:uiPriority="66" w:unhideWhenUsed="0"/>
-    <w:lsdException w:name="Medium Grid 1 Accent 5" w:semiHidden="0" w:uiPriority="67" w:unhideWhenUsed="0"/>
-    <w:lsdException w:name="Medium Grid 2 Accent 5" w:semiHidden="0" w:uiPriority="68" w:unhideWhenUsed="0"/>
-    <w:lsdException w:name="Medium Grid 3 Accent 5" w:semiHidden="0" w:uiPriority="69" w:unhideWhenUsed="0"/>
-    <w:lsdException w:name="Dark List Accent 5" w:semiHidden="0" w:uiPriority="70" w:unhideWhenUsed="0"/>
-    <w:lsdException w:name="Colorful Shading Accent 5" w:semiHidden="0" w:uiPriority="71" w:unhideWhenUsed="0"/>
-    <w:lsdException w:name="Colorful List Accent 5" w:semiHidden="0" w:uiPriority="72" w:unhideWhenUsed="0"/>
-    <w:lsdException w:name="Colorful Grid Accent 5" w:semiHidden="0" w:uiPriority="73" w:unhideWhenUsed="0"/>
-    <w:lsdException w:name="Light Shading Accent 6" w:semiHidden="0" w:uiPriority="60" w:unhideWhenUsed="0"/>
-    <w:lsdException w:name="Light List Accent 6" w:semiHidden="0" w:uiPriority="61" w:unhideWhenUsed="0"/>
-    <w:lsdException w:name="Light Grid Accent 6" w:semiHidden="0" w:uiPriority="62" w:unhideWhenUsed="0"/>
-    <w:lsdException w:name="Medium Shading 1 Accent 6" w:semiHidden="0" w:uiPriority="63" w:unhideWhenUsed="0"/>
-    <w:lsdException w:name="Medium Shading 2 Accent 6" w:semiHidden="0" w:uiPriority="64" w:unhideWhenUsed="0"/>
-    <w:lsdException w:name="Medium List 1 Accent 6" w:semiHidden="0" w:uiPriority="65" w:unhideWhenUsed="0"/>
-    <w:lsdException w:name="Medium List 2 Accent 6" w:semiHidden="0" w:uiPriority="66" w:unhideWhenUsed="0"/>
-    <w:lsdException w:name="Medium Grid 1 Accent 6" w:semiHidden="0" w:uiPriority="67" w:unhideWhenUsed="0"/>
-    <w:lsdException w:name="Medium Grid 2 Accent 6" w:semiHidden="0" w:uiPriority="68" w:unhideWhenUsed="0"/>
-    <w:lsdException w:name="Medium Grid 3 Accent 6" w:semiHidden="0" w:uiPriority="69" w:unhideWhenUsed="0"/>
-    <w:lsdException w:name="Dark List Accent 6" w:semiHidden="0" w:uiPriority="70" w:unhideWhenUsed="0"/>
-    <w:lsdException w:name="Colorful Shading Accent 6" w:semiHidden="0" w:uiPriority="71" w:unhideWhenUsed="0"/>
-    <w:lsdException w:name="Colorful List Accent 6" w:semiHidden="0" w:uiPriority="72" w:unhideWhenUsed="0"/>
-    <w:lsdException w:name="Colorful Grid Accent 6" w:semiHidden="0" w:uiPriority="73" w:unhideWhenUsed="0"/>
-    <w:lsdException w:name="Subtle Emphasis" w:semiHidden="0" w:uiPriority="19" w:unhideWhenUsed="0" w:qFormat="1"/>
-    <w:lsdException w:name="Intense Emphasis" w:semiHidden="0" w:uiPriority="21" w:unhideWhenUsed="0" w:qFormat="1"/>
-    <w:lsdException w:name="Subtle Reference" w:semiHidden="0" w:uiPriority="31" w:unhideWhenUsed="0" w:qFormat="1"/>
-    <w:lsdException w:name="Intense Reference" w:semiHidden="0" w:uiPriority="32" w:unhideWhenUsed="0" w:qFormat="1"/>
-    <w:lsdException w:name="Book Title" w:semiHidden="0" w:uiPriority="33" w:unhideWhenUsed="0" w:qFormat="1"/>
-    <w:lsdException w:name="Bibliography" w:uiPriority="37"/>
-    <w:lsdException w:name="TOC Heading" w:uiPriority="39" w:qFormat="1"/>
-  </w:latentStyles>
-  <w:style w:type="paragraph" w:default="1" w:styleId="Standard">
-    <w:name w:val="Normal"/>
-    <w:qFormat/>
-  </w:style>
-  <w:style w:type="character" w:default="1" w:styleId="Absatz-Standardschriftart">
-    <w:name w:val="Default Paragraph Font"/>
-    <w:uiPriority w:val="1"/>
-    <w:semiHidden/>
-    <w:unhideWhenUsed/>
-  </w:style>
-  <w:style w:type="table" w:default="1" w:styleId="NormaleTabelle">
-    <w:name w:val="Normal Table"/>
-    <w:uiPriority w:val="99"/>
-    <w:semiHidden/>
-    <w:unhideWhenUsed/>
     <w:tblPr>
       <w:tblInd w:w="0" w:type="dxa"/>
       <w:tblCellMar>

</xml_diff>